<commit_message>
Update Experiment 3D infraviewer.docx
</commit_message>
<xml_diff>
--- a/Experiment 3D infraviewer.docx
+++ b/Experiment 3D infraviewer.docx
@@ -160,20 +160,17 @@
             <w:pPr>
               <w:rPr>
                 <w:rFonts w:asciiTheme="majorHAnsi" w:hAnsiTheme="majorHAnsi" w:cstheme="majorHAnsi"/>
-                <w:lang w:val="en-US"/>
               </w:rPr>
             </w:pPr>
             <w:r>
               <w:rPr>
                 <w:rFonts w:asciiTheme="majorHAnsi" w:hAnsiTheme="majorHAnsi" w:cstheme="majorHAnsi"/>
-                <w:lang w:val="en-US"/>
               </w:rPr>
               <w:t>22</w:t>
             </w:r>
             <w:r>
               <w:rPr>
                 <w:rFonts w:asciiTheme="majorHAnsi" w:hAnsiTheme="majorHAnsi" w:cstheme="majorHAnsi"/>
-                <w:lang w:val="en-US"/>
               </w:rPr>
               <w:t>-09-2022</w:t>
             </w:r>
@@ -185,13 +182,7 @@
             <w:vMerge/>
             <w:shd w:val="clear" w:color="auto" w:fill="000000" w:themeFill="text1"/>
           </w:tcPr>
-          <w:p>
-            <w:pPr>
-              <w:rPr>
-                <w:lang w:val="en-US"/>
-              </w:rPr>
-            </w:pPr>
-          </w:p>
+          <w:p/>
         </w:tc>
       </w:tr>
       <w:tr>
@@ -204,13 +195,7 @@
             <w:vMerge/>
             <w:shd w:val="clear" w:color="auto" w:fill="000000" w:themeFill="text1"/>
           </w:tcPr>
-          <w:p>
-            <w:pPr>
-              <w:rPr>
-                <w:lang w:val="en-US"/>
-              </w:rPr>
-            </w:pPr>
-          </w:p>
+          <w:p/>
         </w:tc>
         <w:tc>
           <w:tcPr>
@@ -955,10 +940,50 @@
     </w:p>
     <w:p>
       <w:r>
-        <w:t>De gemeente Arnhem neemt het product Arcgis af van het bedrijf Esri. Arcgis kan ontzettend veel, belangrijk voor dit experiment is dat er kaarten in gemaakt kunnen worden. Ook biedt het een platform om gemakkelijk data te delen. Het open data platform van de gemeente is gemaakt met deze software.</w:t>
-      </w:r>
-      <w:r>
-        <w:t xml:space="preserve"> Ook biedt Esri een Arcgis Javascript API. Hiermee kun je kaarten programmeren en opnemen in een eigen op maat gemaakte applicatie.</w:t>
+        <w:t xml:space="preserve">De gemeente Arnhem neemt het product </w:t>
+      </w:r>
+      <w:proofErr w:type="spellStart"/>
+      <w:r>
+        <w:t>Arcgis</w:t>
+      </w:r>
+      <w:proofErr w:type="spellEnd"/>
+      <w:r>
+        <w:t xml:space="preserve"> af van het bedrijf </w:t>
+      </w:r>
+      <w:proofErr w:type="spellStart"/>
+      <w:r>
+        <w:t>Esri</w:t>
+      </w:r>
+      <w:proofErr w:type="spellEnd"/>
+      <w:r>
+        <w:t xml:space="preserve">. </w:t>
+      </w:r>
+      <w:proofErr w:type="spellStart"/>
+      <w:r>
+        <w:t>Arcgis</w:t>
+      </w:r>
+      <w:proofErr w:type="spellEnd"/>
+      <w:r>
+        <w:t xml:space="preserve"> kan ontzettend veel, belangrijk voor dit experiment is dat er kaarten in gemaakt kunnen worden. Ook biedt het een platform om gemakkelijk data te delen. Het open data platform van de gemeente is gemaakt met deze software.</w:t>
+      </w:r>
+      <w:r>
+        <w:t xml:space="preserve"> Ook biedt </w:t>
+      </w:r>
+      <w:proofErr w:type="spellStart"/>
+      <w:r>
+        <w:t>Esri</w:t>
+      </w:r>
+      <w:proofErr w:type="spellEnd"/>
+      <w:r>
+        <w:t xml:space="preserve"> een </w:t>
+      </w:r>
+      <w:proofErr w:type="spellStart"/>
+      <w:r>
+        <w:t>Arcgis</w:t>
+      </w:r>
+      <w:proofErr w:type="spellEnd"/>
+      <w:r>
+        <w:t xml:space="preserve"> Javascript API. Hiermee kun je kaarten programmeren en opnemen in een eigen op maat gemaakte applicatie.</w:t>
       </w:r>
     </w:p>
     <w:p/>
@@ -989,7 +1014,15 @@
         </w:numPr>
       </w:pPr>
       <w:r>
-        <w:t>In het experiment wil ik gebruik maken van de Arcgis API</w:t>
+        <w:t xml:space="preserve">In het experiment wil ik gebruik maken van de </w:t>
+      </w:r>
+      <w:proofErr w:type="spellStart"/>
+      <w:r>
+        <w:t>Arcgis</w:t>
+      </w:r>
+      <w:proofErr w:type="spellEnd"/>
+      <w:r>
+        <w:t xml:space="preserve"> API</w:t>
       </w:r>
       <w:r>
         <w:t xml:space="preserve">. </w:t>
@@ -1074,10 +1107,55 @@
     </w:p>
     <w:p>
       <w:r>
-        <w:t xml:space="preserve">Omdat zowel Arcgis als de 3D visualisatie voor mij nieuw is heb ik ervoor gekozen om eerst het probleem kleiner te maken. Door eerst een simpele 2D kaart te ontwikkelen kon ik vrij snel met belangrijke Arcgis concepten werken: </w:t>
-      </w:r>
-      <w:r>
-        <w:t>Basemaps, featurelayers. De basemap is de kaart die gebruikt wordt als ondergrond. Dit kan bijvoorbeeld een satellietbeeld zijn of een stratenkaart. De featurelaag bevat informatie om te visualiseren, bijvoorbeeld locaties van banken/prullenbakken/trolleymasten.</w:t>
+        <w:t xml:space="preserve">Omdat zowel </w:t>
+      </w:r>
+      <w:proofErr w:type="spellStart"/>
+      <w:r>
+        <w:t>Arcgis</w:t>
+      </w:r>
+      <w:proofErr w:type="spellEnd"/>
+      <w:r>
+        <w:t xml:space="preserve"> als de 3D visualisatie voor mij nieuw is heb ik ervoor gekozen om eerst het probleem kleiner te maken. Door eerst een simpele 2D kaart te ontwikkelen kon ik vrij snel met belangrijke </w:t>
+      </w:r>
+      <w:proofErr w:type="spellStart"/>
+      <w:r>
+        <w:t>Arcgis</w:t>
+      </w:r>
+      <w:proofErr w:type="spellEnd"/>
+      <w:r>
+        <w:t xml:space="preserve"> concepten werken: </w:t>
+      </w:r>
+      <w:proofErr w:type="spellStart"/>
+      <w:r>
+        <w:t>Basemaps</w:t>
+      </w:r>
+      <w:proofErr w:type="spellEnd"/>
+      <w:r>
+        <w:t xml:space="preserve">, </w:t>
+      </w:r>
+      <w:proofErr w:type="spellStart"/>
+      <w:r>
+        <w:t>featurelayers</w:t>
+      </w:r>
+      <w:proofErr w:type="spellEnd"/>
+      <w:r>
+        <w:t xml:space="preserve">. De </w:t>
+      </w:r>
+      <w:proofErr w:type="spellStart"/>
+      <w:r>
+        <w:t>basemap</w:t>
+      </w:r>
+      <w:proofErr w:type="spellEnd"/>
+      <w:r>
+        <w:t xml:space="preserve"> is de kaart die gebruikt wordt als ondergrond. Dit kan bijvoorbeeld een satellietbeeld zijn of een stratenkaart. De </w:t>
+      </w:r>
+      <w:proofErr w:type="spellStart"/>
+      <w:r>
+        <w:t>featurelaag</w:t>
+      </w:r>
+      <w:proofErr w:type="spellEnd"/>
+      <w:r>
+        <w:t xml:space="preserve"> bevat informatie om te visualiseren, bijvoorbeeld locaties van banken/prullenbakken/trolleymasten.</w:t>
       </w:r>
     </w:p>
     <w:p/>
@@ -1098,19 +1176,7 @@
           <w:rPr>
             <w:rStyle w:val="Hyperlink"/>
           </w:rPr>
-          <w:t xml:space="preserve">3D </w:t>
-        </w:r>
-        <w:r>
-          <w:rPr>
-            <w:rStyle w:val="Hyperlink"/>
-          </w:rPr>
-          <w:t>B</w:t>
-        </w:r>
-        <w:r>
-          <w:rPr>
-            <w:rStyle w:val="Hyperlink"/>
-          </w:rPr>
-          <w:t>AG</w:t>
+          <w:t>3D BAG</w:t>
         </w:r>
       </w:hyperlink>
       <w:r>
@@ -1124,7 +1190,15 @@
     </w:p>
     <w:p>
       <w:r>
-        <w:t>Deze dataset staat ook gepubliceerd in Arcgis Online, het portaal waar makkelijk data gedeeld kan worden.</w:t>
+        <w:t xml:space="preserve">Deze dataset staat ook gepubliceerd in </w:t>
+      </w:r>
+      <w:proofErr w:type="spellStart"/>
+      <w:r>
+        <w:t>Arcgis</w:t>
+      </w:r>
+      <w:proofErr w:type="spellEnd"/>
+      <w:r>
+        <w:t xml:space="preserve"> Online, het portaal waar makkelijk data gedeeld kan worden.</w:t>
       </w:r>
     </w:p>
     <w:p/>
@@ -1133,13 +1207,69 @@
         <w:t xml:space="preserve">De 3D BAG dataset is verkrijgbaar in twee verschillende versies: WGS en RD. </w:t>
       </w:r>
       <w:r>
-        <w:t xml:space="preserve"> Dit staat voor het coördinatensysteem wat gebruikt wordt. In een kaart moeten alle lagen gebruik maken van hetzelfde coördinatensysteem en als dat niet zo is dan moet de laag zich eerst projecteren naar een ander systeem. Om het experiment simpel te houden heb ik ervoor gekozen om te kiezen voor WGS, dit systeem wordt heel erg veel gebruikt en werkt ook samen met de basemaps die Esri aanbiedt.</w:t>
+        <w:t xml:space="preserve"> Dit staat voor het coördinatensysteem wat gebruikt wordt. In een kaart moeten alle lagen gebruik maken van hetzelfde coördinatensysteem en als dat niet zo is dan moet de laag zich eerst projecteren naar een ander systeem. Om het experiment simpel te houden heb ik ervoor gekozen om te kiezen voor WGS, dit systeem wordt heel erg veel gebruikt en werkt ook samen met de </w:t>
+      </w:r>
+      <w:proofErr w:type="spellStart"/>
+      <w:r>
+        <w:t>basemaps</w:t>
+      </w:r>
+      <w:proofErr w:type="spellEnd"/>
+      <w:r>
+        <w:t xml:space="preserve"> die </w:t>
+      </w:r>
+      <w:proofErr w:type="spellStart"/>
+      <w:r>
+        <w:t>Esri</w:t>
+      </w:r>
+      <w:proofErr w:type="spellEnd"/>
+      <w:r>
+        <w:t xml:space="preserve"> aanbiedt.</w:t>
       </w:r>
     </w:p>
     <w:p/>
     <w:p>
       <w:r>
-        <w:t>Om de dataset te kunnen gebruiken moet deze worden geüpload worden naar een feature/scene/tile-service. Welke service je nodig hebt is afhankelijk van hoe de data gemodelleerd is in Arcgis Pro. Een featurelayer moet worden gepubliceerd naar een feature-service en een tilelayer naar een tileservice, enzovoorts.</w:t>
+        <w:t>Om de dataset te kunnen gebruiken moet deze worden geüpload worden naar een feature/scene/</w:t>
+      </w:r>
+      <w:proofErr w:type="spellStart"/>
+      <w:r>
+        <w:t>tile</w:t>
+      </w:r>
+      <w:proofErr w:type="spellEnd"/>
+      <w:r>
+        <w:t xml:space="preserve">-service. Welke service je nodig hebt is afhankelijk van hoe de data gemodelleerd is in </w:t>
+      </w:r>
+      <w:proofErr w:type="spellStart"/>
+      <w:r>
+        <w:t>Arcgis</w:t>
+      </w:r>
+      <w:proofErr w:type="spellEnd"/>
+      <w:r>
+        <w:t xml:space="preserve"> Pro. Een </w:t>
+      </w:r>
+      <w:proofErr w:type="spellStart"/>
+      <w:r>
+        <w:t>featurelayer</w:t>
+      </w:r>
+      <w:proofErr w:type="spellEnd"/>
+      <w:r>
+        <w:t xml:space="preserve"> moet worden gepubliceerd naar een feature-service en een </w:t>
+      </w:r>
+      <w:proofErr w:type="spellStart"/>
+      <w:r>
+        <w:t>tilelayer</w:t>
+      </w:r>
+      <w:proofErr w:type="spellEnd"/>
+      <w:r>
+        <w:t xml:space="preserve"> naar een </w:t>
+      </w:r>
+      <w:proofErr w:type="spellStart"/>
+      <w:r>
+        <w:t>tileservice</w:t>
+      </w:r>
+      <w:proofErr w:type="spellEnd"/>
+      <w:r>
+        <w:t>, enzovoorts.</w:t>
       </w:r>
     </w:p>
     <w:p>
@@ -1147,7 +1277,15 @@
         <w:t>In het geval van de 3D gebouwen</w:t>
       </w:r>
       <w:r>
-        <w:t xml:space="preserve"> betreft het een scenelayer en daarom een scene-service. Deze hoef ik zelf niet te publiceren omdat 3D BAG dat ook al heeft gedaan.</w:t>
+        <w:t xml:space="preserve"> betreft het een </w:t>
+      </w:r>
+      <w:proofErr w:type="spellStart"/>
+      <w:r>
+        <w:t>scenelayer</w:t>
+      </w:r>
+      <w:proofErr w:type="spellEnd"/>
+      <w:r>
+        <w:t xml:space="preserve"> en daarom een scene-service. Deze hoef ik zelf niet te publiceren omdat 3D BAG dat ook al heeft gedaan.</w:t>
       </w:r>
       <w:r>
         <w:t xml:space="preserve"> Deze service is toegankelijk via een URL. Deze service kan ik implementeren door </w:t>
@@ -1510,12 +1648,12 @@
         <w:rPr>
           <w:u w:val="single"/>
         </w:rPr>
+        <w:instrText xml:space="preserve"> \* MERGEFORMAT </w:instrText>
       </w:r>
       <w:r>
         <w:rPr>
           <w:u w:val="single"/>
         </w:rPr>
-        <w:instrText xml:space="preserve"> \* MERGEFORMAT </w:instrText>
       </w:r>
       <w:r>
         <w:rPr>
@@ -1550,21 +1688,197 @@
       </w:r>
     </w:p>
     <w:p>
+      <w:r>
+        <w:t>3D BAG biedt ook een kaart voor windturbines en bomen, deze heb ik ook opgenomen in het experiment en die kunnen op dezelfde manier worden toegevoegd aan de kaart.</w:t>
+      </w:r>
+    </w:p>
+    <w:p>
       <w:pPr>
         <w:rPr>
           <w:u w:val="single"/>
         </w:rPr>
       </w:pPr>
     </w:p>
+    <w:p/>
+    <w:p/>
+    <w:p/>
+    <w:p/>
+    <w:p/>
+    <w:p/>
+    <w:p/>
+    <w:p/>
+    <w:p/>
     <w:p>
-      <w:pPr>
-        <w:rPr>
-          <w:u w:val="single"/>
-        </w:rPr>
-      </w:pPr>
+      <w:r>
+        <w:t>De volgende stap is om wat infrastructuur</w:t>
+      </w:r>
+      <w:r>
+        <w:t xml:space="preserve"> van de gemeente Arnhem</w:t>
+      </w:r>
+      <w:r>
+        <w:t xml:space="preserve"> te visualiseren.</w:t>
+      </w:r>
+      <w:r>
+        <w:t xml:space="preserve"> Op he t moment van schrijven heb ik nog geen toegang tot interne datasets. Daarom heb ik gebruik gemaakt van het </w:t>
+      </w:r>
+      <w:hyperlink r:id="rId19" w:history="1">
+        <w:r>
+          <w:rPr>
+            <w:rStyle w:val="Hyperlink"/>
+          </w:rPr>
+          <w:t>opendata portaal</w:t>
+        </w:r>
+      </w:hyperlink>
+      <w:r>
+        <w:t xml:space="preserve"> van de gemeente. Het downloaden van de datasets gaat hier erg makkelijk, maar ik heb de services nodig.  Via de URL </w:t>
+      </w:r>
+      <w:hyperlink r:id="rId20" w:history="1">
+        <w:r>
+          <w:rPr>
+            <w:rStyle w:val="Hyperlink"/>
+          </w:rPr>
+          <w:t>https://geo.arnhem.nl/arcgis/rest/services/</w:t>
+        </w:r>
+      </w:hyperlink>
+      <w:r>
+        <w:t xml:space="preserve"> kon ik de service URL voor elke dataset achterhalen. Ik heb gekozen om eerst banken te visualiseren, deze wordt aangeboden via de </w:t>
+      </w:r>
+      <w:proofErr w:type="spellStart"/>
+      <w:r>
+        <w:t>GeoJSON</w:t>
+      </w:r>
+      <w:proofErr w:type="spellEnd"/>
+      <w:r>
+        <w:t xml:space="preserve">-service. </w:t>
+      </w:r>
+      <w:proofErr w:type="spellStart"/>
+      <w:r>
+        <w:t>GeoJSON</w:t>
+      </w:r>
+      <w:proofErr w:type="spellEnd"/>
+      <w:r>
+        <w:t xml:space="preserve"> is een standaard geografische   objecten met JSON te </w:t>
+      </w:r>
+      <w:proofErr w:type="spellStart"/>
+      <w:r>
+        <w:t>encoden</w:t>
+      </w:r>
+      <w:proofErr w:type="spellEnd"/>
+      <w:r>
+        <w:t xml:space="preserve"> </w:t>
+      </w:r>
+      <w:sdt>
+        <w:sdtPr>
+          <w:id w:val="2133132372"/>
+          <w:citation/>
+        </w:sdtPr>
+        <w:sdtContent>
+          <w:r>
+            <w:fldChar w:fldCharType="begin"/>
+          </w:r>
+          <w:r>
+            <w:instrText xml:space="preserve"> CITATION Hob16 \l 1033 </w:instrText>
+          </w:r>
+          <w:r>
+            <w:fldChar w:fldCharType="separate"/>
+          </w:r>
+          <w:r>
+            <w:rPr>
+              <w:noProof/>
+            </w:rPr>
+            <w:t>(Hobu Inc, et al., 2016)</w:t>
+          </w:r>
+          <w:r>
+            <w:fldChar w:fldCharType="end"/>
+          </w:r>
+        </w:sdtContent>
+      </w:sdt>
+      <w:r>
+        <w:t>.</w:t>
+      </w:r>
     </w:p>
     <w:p>
-      <w:pPr>
+      <w:r>
+        <w:br w:type="page"/>
+      </w:r>
+    </w:p>
+    <w:p>
+      <w:r>
+        <w:lastRenderedPageBreak/>
+        <w:t xml:space="preserve">Na het achterhalen van de </w:t>
+      </w:r>
+      <w:proofErr w:type="spellStart"/>
+      <w:r>
+        <w:t>GeoJSON</w:t>
+      </w:r>
+      <w:proofErr w:type="spellEnd"/>
+      <w:r>
+        <w:t xml:space="preserve">-service URL was het toevoegen erg gemakkelijk, de code is te zien in </w:t>
+      </w:r>
+    </w:p>
+    <w:p/>
+    <w:p>
+      <w:pPr>
+        <w:keepNext/>
+        <w:jc w:val="both"/>
+      </w:pPr>
+      <w:r>
+        <w:rPr>
+          <w:noProof/>
+        </w:rPr>
+        <w:drawing>
+          <wp:inline distT="0" distB="0" distL="0" distR="0" wp14:anchorId="49D3DF07" wp14:editId="0698FD34">
+            <wp:extent cx="6858000" cy="2628900"/>
+            <wp:effectExtent l="0" t="0" r="0" b="0"/>
+            <wp:docPr id="5" name="Picture 5"/>
+            <wp:cNvGraphicFramePr>
+              <a:graphicFrameLocks xmlns:a="http://schemas.openxmlformats.org/drawingml/2006/main" noChangeAspect="1"/>
+            </wp:cNvGraphicFramePr>
+            <a:graphic xmlns:a="http://schemas.openxmlformats.org/drawingml/2006/main">
+              <a:graphicData uri="http://schemas.openxmlformats.org/drawingml/2006/picture">
+                <pic:pic xmlns:pic="http://schemas.openxmlformats.org/drawingml/2006/picture">
+                  <pic:nvPicPr>
+                    <pic:cNvPr id="0" name="Picture 1"/>
+                    <pic:cNvPicPr>
+                      <a:picLocks noChangeAspect="1" noChangeArrowheads="1"/>
+                    </pic:cNvPicPr>
+                  </pic:nvPicPr>
+                  <pic:blipFill>
+                    <a:blip r:embed="rId21">
+                      <a:extLst>
+                        <a:ext uri="{28A0092B-C50C-407E-A947-70E740481C1C}">
+                          <a14:useLocalDpi xmlns:a14="http://schemas.microsoft.com/office/drawing/2010/main" val="0"/>
+                        </a:ext>
+                      </a:extLst>
+                    </a:blip>
+                    <a:srcRect/>
+                    <a:stretch>
+                      <a:fillRect/>
+                    </a:stretch>
+                  </pic:blipFill>
+                  <pic:spPr bwMode="auto">
+                    <a:xfrm>
+                      <a:off x="0" y="0"/>
+                      <a:ext cx="6858000" cy="2628900"/>
+                    </a:xfrm>
+                    <a:prstGeom prst="rect">
+                      <a:avLst/>
+                    </a:prstGeom>
+                    <a:noFill/>
+                    <a:ln>
+                      <a:noFill/>
+                    </a:ln>
+                  </pic:spPr>
+                </pic:pic>
+              </a:graphicData>
+            </a:graphic>
+          </wp:inline>
+        </w:drawing>
+      </w:r>
+    </w:p>
+    <w:p>
+      <w:pPr>
+        <w:pStyle w:val="Caption"/>
         <w:sectPr>
           <w:pgSz w:w="12240" w:h="15840" w:code="1"/>
           <w:pgMar w:top="720" w:right="720" w:bottom="720" w:left="720" w:header="289" w:footer="0" w:gutter="0"/>
@@ -1573,7 +1887,28 @@
         </w:sectPr>
       </w:pPr>
       <w:r>
-        <w:t>De volgende stap is om wat infrastructuur te visualiseren.</w:t>
+        <w:t xml:space="preserve">Figuur </w:t>
+      </w:r>
+      <w:r>
+        <w:fldChar w:fldCharType="begin"/>
+      </w:r>
+      <w:r>
+        <w:instrText xml:space="preserve"> SEQ Figuur \* ARABIC </w:instrText>
+      </w:r>
+      <w:r>
+        <w:fldChar w:fldCharType="separate"/>
+      </w:r>
+      <w:r>
+        <w:rPr>
+          <w:noProof/>
+        </w:rPr>
+        <w:t>3</w:t>
+      </w:r>
+      <w:r>
+        <w:fldChar w:fldCharType="end"/>
+      </w:r>
+      <w:r>
+        <w:t xml:space="preserve"> Toevoegen banken kaart</w:t>
       </w:r>
     </w:p>
     <w:tbl>
@@ -6499,28 +6834,6 @@
 </file>
 
 <file path=customXml/item1.xml><?xml version="1.0" encoding="utf-8"?>
-<?mso-contentType ?>
-<FormTemplates xmlns="http://schemas.microsoft.com/sharepoint/v3/contenttype/forms">
-  <Display>DocumentLibraryForm</Display>
-  <Edit>DocumentLibraryForm</Edit>
-  <New>DocumentLibraryForm</New>
-</FormTemplates>
-</file>
-
-<file path=customXml/item2.xml><?xml version="1.0" encoding="utf-8"?>
-<b:Sources xmlns:b="http://schemas.openxmlformats.org/officeDocument/2006/bibliography" xmlns="http://schemas.openxmlformats.org/officeDocument/2006/bibliography" SelectedStyle="\APASixthEditionOfficeOnline.xsl" StyleName="APA" Version="6"/>
-</file>
-
-<file path=customXml/item3.xml><?xml version="1.0" encoding="utf-8"?>
-<p:properties xmlns:p="http://schemas.microsoft.com/office/2006/metadata/properties" xmlns:xsi="http://www.w3.org/2001/XMLSchema-instance" xmlns:pc="http://schemas.microsoft.com/office/infopath/2007/PartnerControls">
-  <documentManagement>
-    <Status xmlns="71af3243-3dd4-4a8d-8c0d-dd76da1f02a5">Not started</Status>
-    <MediaServiceKeyPoints xmlns="71af3243-3dd4-4a8d-8c0d-dd76da1f02a5" xsi:nil="true"/>
-  </documentManagement>
-</p:properties>
-</file>
-
-<file path=customXml/item4.xml><?xml version="1.0" encoding="utf-8"?>
 <ct:contentTypeSchema xmlns:ct="http://schemas.microsoft.com/office/2006/metadata/contentType" xmlns:ma="http://schemas.microsoft.com/office/2006/metadata/properties/metaAttributes" ct:_="" ma:_="" ma:contentTypeName="Document" ma:contentTypeID="0x01010079F111ED35F8CC479449609E8A0923A6" ma:contentTypeVersion="12" ma:contentTypeDescription="Create a new document." ma:contentTypeScope="" ma:versionID="426e97fa315356fffbdcd9876fe988c2">
   <xsd:schema xmlns:xsd="http://www.w3.org/2001/XMLSchema" xmlns:xs="http://www.w3.org/2001/XMLSchema" xmlns:p="http://schemas.microsoft.com/office/2006/metadata/properties" xmlns:ns2="71af3243-3dd4-4a8d-8c0d-dd76da1f02a5" xmlns:ns3="16c05727-aa75-4e4a-9b5f-8a80a1165891" targetNamespace="http://schemas.microsoft.com/office/2006/metadata/properties" ma:root="true" ma:fieldsID="14b8f0def80e6d70ce3def20c90759ae" ns2:_="" ns3:_="">
     <xsd:import namespace="71af3243-3dd4-4a8d-8c0d-dd76da1f02a5"/>
@@ -6741,33 +7054,82 @@
 </ct:contentTypeSchema>
 </file>
 
-<file path=customXml/itemProps1.xml><?xml version="1.0" encoding="utf-8"?>
-<ds:datastoreItem xmlns:ds="http://schemas.openxmlformats.org/officeDocument/2006/customXml" ds:itemID="{F513D18B-2C73-4B92-9BB0-09733199523D}">
-  <ds:schemaRefs>
-    <ds:schemaRef ds:uri="http://schemas.microsoft.com/sharepoint/v3/contenttype/forms"/>
-  </ds:schemaRefs>
-</ds:datastoreItem>
+<file path=customXml/item2.xml><?xml version="1.0" encoding="utf-8"?>
+<p:properties xmlns:p="http://schemas.microsoft.com/office/2006/metadata/properties" xmlns:xsi="http://www.w3.org/2001/XMLSchema-instance" xmlns:pc="http://schemas.microsoft.com/office/infopath/2007/PartnerControls">
+  <documentManagement>
+    <Status xmlns="71af3243-3dd4-4a8d-8c0d-dd76da1f02a5">Not started</Status>
+    <MediaServiceKeyPoints xmlns="71af3243-3dd4-4a8d-8c0d-dd76da1f02a5" xsi:nil="true"/>
+  </documentManagement>
+</p:properties>
 </file>
 
-<file path=customXml/itemProps2.xml><?xml version="1.0" encoding="utf-8"?>
-<ds:datastoreItem xmlns:ds="http://schemas.openxmlformats.org/officeDocument/2006/customXml" ds:itemID="{8350094C-0D3E-4E0A-A2D0-7BE047D09FEF}">
-  <ds:schemaRefs>
-    <ds:schemaRef ds:uri="http://schemas.openxmlformats.org/officeDocument/2006/bibliography"/>
-  </ds:schemaRefs>
-</ds:datastoreItem>
+<file path=customXml/item3.xml><?xml version="1.0" encoding="utf-8"?>
+<?mso-contentType ?>
+<FormTemplates xmlns="http://schemas.microsoft.com/sharepoint/v3/contenttype/forms">
+  <Display>DocumentLibraryForm</Display>
+  <Edit>DocumentLibraryForm</Edit>
+  <New>DocumentLibraryForm</New>
+</FormTemplates>
 </file>
 
-<file path=customXml/itemProps3.xml><?xml version="1.0" encoding="utf-8"?>
-<ds:datastoreItem xmlns:ds="http://schemas.openxmlformats.org/officeDocument/2006/customXml" ds:itemID="{8F3AB56E-E1EB-4234-B256-5A748EBCB684}">
-  <ds:schemaRefs>
-    <ds:schemaRef ds:uri="http://schemas.microsoft.com/office/2006/metadata/properties"/>
-    <ds:schemaRef ds:uri="http://schemas.microsoft.com/office/infopath/2007/PartnerControls"/>
-    <ds:schemaRef ds:uri="71af3243-3dd4-4a8d-8c0d-dd76da1f02a5"/>
-  </ds:schemaRefs>
-</ds:datastoreItem>
+<file path=customXml/item4.xml><?xml version="1.0" encoding="utf-8"?>
+<b:Sources xmlns:b="http://schemas.openxmlformats.org/officeDocument/2006/bibliography" xmlns="http://schemas.openxmlformats.org/officeDocument/2006/bibliography" SelectedStyle="\APASixthEditionOfficeOnline.xsl" StyleName="APA" Version="6">
+  <b:Source>
+    <b:Tag>Hob16</b:Tag>
+    <b:SourceType>InternetSite</b:SourceType>
+    <b:Guid>{4FC1EE6C-2C41-4C47-A9BD-B92F47DACA66}</b:Guid>
+    <b:Author>
+      <b:Author>
+        <b:NameList>
+          <b:Person>
+            <b:Last>Hobu Inc</b:Last>
+          </b:Person>
+          <b:Person>
+            <b:Last>Cadcorp</b:Last>
+          </b:Person>
+          <b:Person>
+            <b:Last>Doyle</b:Last>
+            <b:First>A</b:First>
+          </b:Person>
+          <b:Person>
+            <b:Last>Butler</b:Last>
+            <b:First>H</b:First>
+          </b:Person>
+          <b:Person>
+            <b:Last>Daly</b:Last>
+            <b:First>M</b:First>
+          </b:Person>
+          <b:Person>
+            <b:Last>Gillies</b:Last>
+            <b:First>A</b:First>
+          </b:Person>
+          <b:Person>
+            <b:Last>Mapbox</b:Last>
+          </b:Person>
+          <b:Person>
+            <b:Last>Hagen</b:Last>
+            <b:First>S</b:First>
+          </b:Person>
+          <b:Person>
+            <b:Last>Schaub</b:Last>
+            <b:First>T</b:First>
+          </b:Person>
+          <b:Person>
+            <b:Last>Planet Labs</b:Last>
+          </b:Person>
+        </b:NameList>
+      </b:Author>
+    </b:Author>
+    <b:Title>RFC 7946: The GeoJSON format</b:Title>
+    <b:InternetSiteTitle>Rfc Editor</b:InternetSiteTitle>
+    <b:Year>2016</b:Year>
+    <b:Month>August</b:Month>
+    <b:RefOrder>1</b:RefOrder>
+  </b:Source>
+</b:Sources>
 </file>
 
-<file path=customXml/itemProps4.xml><?xml version="1.0" encoding="utf-8"?>
+<file path=customXml/itemProps1.xml><?xml version="1.0" encoding="utf-8"?>
 <ds:datastoreItem xmlns:ds="http://schemas.openxmlformats.org/officeDocument/2006/customXml" ds:itemID="{8E847A3D-948F-480B-B7E9-4639E8A12154}">
   <ds:schemaRefs>
     <ds:schemaRef ds:uri="http://schemas.microsoft.com/office/2006/metadata/contentType"/>
@@ -6784,4 +7146,30 @@
     <ds:schemaRef ds:uri="http://schemas.microsoft.com/internal/obd"/>
   </ds:schemaRefs>
 </ds:datastoreItem>
+</file>
+
+<file path=customXml/itemProps2.xml><?xml version="1.0" encoding="utf-8"?>
+<ds:datastoreItem xmlns:ds="http://schemas.openxmlformats.org/officeDocument/2006/customXml" ds:itemID="{8F3AB56E-E1EB-4234-B256-5A748EBCB684}">
+  <ds:schemaRefs>
+    <ds:schemaRef ds:uri="http://schemas.microsoft.com/office/2006/metadata/properties"/>
+    <ds:schemaRef ds:uri="http://schemas.microsoft.com/office/infopath/2007/PartnerControls"/>
+    <ds:schemaRef ds:uri="71af3243-3dd4-4a8d-8c0d-dd76da1f02a5"/>
+  </ds:schemaRefs>
+</ds:datastoreItem>
+</file>
+
+<file path=customXml/itemProps3.xml><?xml version="1.0" encoding="utf-8"?>
+<ds:datastoreItem xmlns:ds="http://schemas.openxmlformats.org/officeDocument/2006/customXml" ds:itemID="{F513D18B-2C73-4B92-9BB0-09733199523D}">
+  <ds:schemaRefs>
+    <ds:schemaRef ds:uri="http://schemas.microsoft.com/sharepoint/v3/contenttype/forms"/>
+  </ds:schemaRefs>
+</ds:datastoreItem>
+</file>
+
+<file path=customXml/itemProps4.xml><?xml version="1.0" encoding="utf-8"?>
+<ds:datastoreItem xmlns:ds="http://schemas.openxmlformats.org/officeDocument/2006/customXml" ds:itemID="{ECEC34DE-419B-4AEB-8977-94DE55719198}">
+  <ds:schemaRefs>
+    <ds:schemaRef ds:uri="http://schemas.openxmlformats.org/officeDocument/2006/bibliography"/>
+  </ds:schemaRefs>
+</ds:datastoreItem>
 </file>
</xml_diff>